<commit_message>
fixed error in bookBar
</commit_message>
<xml_diff>
--- a/A3.docx
+++ b/A3.docx
@@ -3,15 +3,23 @@
 <w:document xmlns:wpc="http://schemas.microsoft.com/office/word/2010/wordprocessingCanvas" xmlns:cx="http://schemas.microsoft.com/office/drawing/2014/chartex" xmlns:cx1="http://schemas.microsoft.com/office/drawing/2015/9/8/chartex" xmlns:cx2="http://schemas.microsoft.com/office/drawing/2015/10/21/chartex" xmlns:cx3="http://schemas.microsoft.com/office/drawing/2016/5/9/chartex" xmlns:cx4="http://schemas.microsoft.com/office/drawing/2016/5/10/chartex" xmlns:cx5="http://schemas.microsoft.com/office/drawing/2016/5/11/chartex" xmlns:cx6="http://schemas.microsoft.com/office/drawing/2016/5/12/chartex" xmlns:cx7="http://schemas.microsoft.com/office/drawing/2016/5/13/chartex" xmlns:cx8="http://schemas.microsoft.com/office/drawing/2016/5/14/chartex" xmlns:mc="http://schemas.openxmlformats.org/markup-compatibility/2006" xmlns:aink="http://schemas.microsoft.com/office/drawing/2016/ink" xmlns:am3d="http://schemas.microsoft.com/office/drawing/2017/model3d" xmlns:o="urn:schemas-microsoft-com:office:office" xmlns:r="http://schemas.openxmlformats.org/officeDocument/2006/relationships" xmlns:m="http://schemas.openxmlformats.org/officeDocument/2006/math" xmlns:v="urn:schemas-microsoft-com:vml" xmlns:wp14="http://schemas.microsoft.com/office/word/2010/wordprocessingDrawing" xmlns:wp="http://schemas.openxmlformats.org/drawingml/2006/wordprocessingDrawing" xmlns:w10="urn:schemas-microsoft-com:office:word" xmlns:w="http://schemas.openxmlformats.org/wordprocessingml/2006/main" xmlns:w14="http://schemas.microsoft.com/office/word/2010/wordml" xmlns:w15="http://schemas.microsoft.com/office/word/2012/wordml" xmlns:w16cex="http://schemas.microsoft.com/office/word/2018/wordml/cex" xmlns:w16cid="http://schemas.microsoft.com/office/word/2016/wordml/cid" xmlns:w16="http://schemas.microsoft.com/office/word/2018/wordml" xmlns:w16sdtdh="http://schemas.microsoft.com/office/word/2020/wordml/sdtdatahash" xmlns:w16se="http://schemas.microsoft.com/office/word/2015/wordml/symex" xmlns:wpg="http://schemas.microsoft.com/office/word/2010/wordprocessingGroup" xmlns:wpi="http://schemas.microsoft.com/office/word/2010/wordprocessingInk" xmlns:wne="http://schemas.microsoft.com/office/word/2006/wordml" xmlns:wps="http://schemas.microsoft.com/office/word/2010/wordprocessingShape" mc:Ignorable="w14 w15 w16se w16cid w16 w16cex w16sdtdh wp14">
   <w:body>
     <w:p>
+      <w:pPr>
+        <w:rPr>
+          <w:noProof/>
+        </w:rPr>
+      </w:pPr>
       <w:r>
+        <w:rPr>
+          <w:noProof/>
+        </w:rPr>
         <w:drawing>
-          <wp:anchor distT="0" distB="0" distL="114300" distR="114300" simplePos="0" relativeHeight="251659264" behindDoc="0" locked="0" layoutInCell="1" allowOverlap="1" wp14:anchorId="0C90E2A3" wp14:editId="2AA60390">
+          <wp:anchor distT="0" distB="0" distL="114300" distR="114300" simplePos="0" relativeHeight="251659264" behindDoc="0" locked="0" layoutInCell="1" allowOverlap="1" wp14:anchorId="0C90E2A3" wp14:editId="2E39103A">
             <wp:simplePos x="0" y="0"/>
             <wp:positionH relativeFrom="column">
-              <wp:posOffset>172528</wp:posOffset>
+              <wp:posOffset>-172528</wp:posOffset>
             </wp:positionH>
             <wp:positionV relativeFrom="paragraph">
-              <wp:posOffset>0</wp:posOffset>
+              <wp:posOffset>108</wp:posOffset>
             </wp:positionV>
             <wp:extent cx="2575560" cy="3976370"/>
             <wp:effectExtent l="0" t="0" r="0" b="5080"/>
@@ -55,14 +63,17 @@
         </w:drawing>
       </w:r>
       <w:r>
+        <w:rPr>
+          <w:noProof/>
+        </w:rPr>
         <w:drawing>
-          <wp:anchor distT="0" distB="0" distL="114300" distR="114300" simplePos="0" relativeHeight="251658240" behindDoc="0" locked="0" layoutInCell="1" allowOverlap="1" wp14:anchorId="24908FC1" wp14:editId="2E46347C">
+          <wp:anchor distT="0" distB="0" distL="114300" distR="114300" simplePos="0" relativeHeight="251658240" behindDoc="0" locked="0" layoutInCell="1" allowOverlap="1" wp14:anchorId="24908FC1" wp14:editId="5C75DB58">
             <wp:simplePos x="0" y="0"/>
             <wp:positionH relativeFrom="column">
-              <wp:posOffset>3406871</wp:posOffset>
+              <wp:posOffset>3173862</wp:posOffset>
             </wp:positionH>
             <wp:positionV relativeFrom="paragraph">
-              <wp:posOffset>327695</wp:posOffset>
+              <wp:posOffset>84</wp:posOffset>
             </wp:positionV>
             <wp:extent cx="2955925" cy="3044825"/>
             <wp:effectExtent l="0" t="0" r="0" b="3175"/>
@@ -104,6 +115,67 @@
             </a:graphic>
           </wp:anchor>
         </w:drawing>
+      </w:r>
+    </w:p>
+    <w:p>
+      <w:pPr>
+        <w:rPr>
+          <w:noProof/>
+        </w:rPr>
+      </w:pPr>
+    </w:p>
+    <w:p>
+      <w:pPr>
+        <w:rPr>
+          <w:noProof/>
+        </w:rPr>
+      </w:pPr>
+    </w:p>
+    <w:p>
+      <w:pPr>
+        <w:rPr>
+          <w:noProof/>
+        </w:rPr>
+      </w:pPr>
+    </w:p>
+    <w:p>
+      <w:pPr>
+        <w:rPr>
+          <w:noProof/>
+        </w:rPr>
+      </w:pPr>
+    </w:p>
+    <w:p>
+      <w:pPr>
+        <w:rPr>
+          <w:noProof/>
+        </w:rPr>
+      </w:pPr>
+    </w:p>
+    <w:p>
+      <w:pPr>
+        <w:rPr>
+          <w:noProof/>
+        </w:rPr>
+      </w:pPr>
+    </w:p>
+    <w:p>
+      <w:pPr>
+        <w:rPr>
+          <w:noProof/>
+        </w:rPr>
+      </w:pPr>
+    </w:p>
+    <w:p/>
+    <w:p/>
+    <w:p/>
+    <w:p/>
+    <w:p/>
+    <w:p/>
+    <w:p/>
+    <w:p>
+      <w:r>
+        <w:t>Task 1 pt 2, removed all files from the build folder and committed the error.</w:t>
       </w:r>
     </w:p>
     <w:sectPr>
@@ -239,6 +311,7 @@
     <w:lsdException w:name="HTML Sample" w:semiHidden="1" w:unhideWhenUsed="1"/>
     <w:lsdException w:name="HTML Typewriter" w:semiHidden="1" w:unhideWhenUsed="1"/>
     <w:lsdException w:name="HTML Variable" w:semiHidden="1" w:unhideWhenUsed="1"/>
+    <w:lsdException w:name="Normal Table" w:semiHidden="1" w:unhideWhenUsed="1"/>
     <w:lsdException w:name="annotation subject" w:semiHidden="1" w:unhideWhenUsed="1"/>
     <w:lsdException w:name="No List" w:semiHidden="1" w:unhideWhenUsed="1"/>
     <w:lsdException w:name="Outline List 1" w:semiHidden="1" w:unhideWhenUsed="1"/>
@@ -285,8 +358,10 @@
     <w:lsdException w:name="Table Subtle 2" w:semiHidden="1" w:unhideWhenUsed="1"/>
     <w:lsdException w:name="Table Web 1" w:semiHidden="1" w:unhideWhenUsed="1"/>
     <w:lsdException w:name="Table Web 2" w:semiHidden="1" w:unhideWhenUsed="1"/>
+    <w:lsdException w:name="Table Web 3" w:semiHidden="1" w:unhideWhenUsed="1"/>
     <w:lsdException w:name="Balloon Text" w:semiHidden="1" w:unhideWhenUsed="1"/>
     <w:lsdException w:name="Table Grid" w:uiPriority="39"/>
+    <w:lsdException w:name="Table Theme" w:semiHidden="1" w:unhideWhenUsed="1"/>
     <w:lsdException w:name="Placeholder Text" w:semiHidden="1"/>
     <w:lsdException w:name="No Spacing" w:uiPriority="1" w:qFormat="1"/>
     <w:lsdException w:name="Light Shading" w:uiPriority="60"/>

</xml_diff>